<commit_message>
Correção dos Ucs em Análise e modelagem
</commit_message>
<xml_diff>
--- a/Análise_e_Modelagem/Ap1/01.Declaração do Escopo_RestoBarDegraus.docx
+++ b/Análise_e_Modelagem/Ap1/01.Declaração do Escopo_RestoBarDegraus.docx
@@ -128,7 +128,7 @@
         <w:rPr>
           <w:rtl w:val="0"/>
         </w:rPr>
-        <w:t xml:space="preserve">Próximo ao final do happy hour, a música ao vivo continua, e o Restobar Degraus torna-se então um ambiente mais familiar com maior foco no restaurante e pizzaria, recebendo grupos de amigos, trabalho e família para desfrutarem de um jantar agradável ao fim de noite.</w:t>
+        <w:t xml:space="preserve">Próximo ao final do happy hour, a música ao vivo continua, e o Restobar Degraus torna-se então um ambiente mais familiar com maior foco no restaurante e pizzaria, recebendo grupos de amigos, trabalho e família para desfrutarem de um jantar agradável ao fim de noite. </w:t>
       </w:r>
     </w:p>
     <w:p>
@@ -205,12 +205,22 @@
           <w:numId w:val="1"/>
         </w:numPr>
         <w:ind w:left="1440" w:hanging="360"/>
-      </w:pPr>
-      <w:r>
-        <w:rPr>
-          <w:rtl w:val="0"/>
-        </w:rPr>
-        <w:t xml:space="preserve">Quando os itens forem enviados ao pedido, o sistema dará baixa nos produtos do estoque.</w:t>
+        <w:rPr>
+          <w:u w:val="none"/>
+        </w:rPr>
+      </w:pPr>
+      <w:r>
+        <w:rPr>
+          <w:rtl w:val="0"/>
+        </w:rPr>
+        <w:t xml:space="preserve">Deve-se criar uma tabela Ingredientes por prato  onde especifique as quantidades de cada ingrediente usado em cada prato</w:t>
+      </w:r>
+      <w:r>
+        <w:rPr>
+          <w:color w:val="ff0000"/>
+          <w:rtl w:val="0"/>
+        </w:rPr>
+        <w:t xml:space="preserve">. </w:t>
       </w:r>
     </w:p>
     <w:p>
@@ -225,7 +235,7 @@
         <w:rPr>
           <w:rtl w:val="0"/>
         </w:rPr>
-        <w:t xml:space="preserve">Quando os produtos do estoque chegarem ao limite mínimo pré-definido, este enviará um alerta ao responsável pelas compras, avisando a necessidade de comprar mais produtos.</w:t>
+        <w:t xml:space="preserve">Quando os itens forem enviados ao pedido, o sistema dará baixa nos produtos do estoque.</w:t>
       </w:r>
     </w:p>
     <w:p>
@@ -240,7 +250,38 @@
         <w:rPr>
           <w:rtl w:val="0"/>
         </w:rPr>
+        <w:t xml:space="preserve">Quando os produtos do estoque chegarem ao limite mínimo pré-definido, este enviará um alerta ao responsável pelas compras, avisando a necessidade de comprar mais produtos.</w:t>
+      </w:r>
+    </w:p>
+    <w:p>
+      <w:pPr>
+        <w:numPr>
+          <w:ilvl w:val="0"/>
+          <w:numId w:val="1"/>
+        </w:numPr>
+        <w:ind w:left="1440" w:hanging="360"/>
+      </w:pPr>
+      <w:r>
+        <w:rPr>
+          <w:rtl w:val="0"/>
+        </w:rPr>
         <w:t xml:space="preserve">O funcionário pode cadastrar, editar os produtos e os pratos do restaurante.</w:t>
+      </w:r>
+    </w:p>
+    <w:p>
+      <w:pPr>
+        <w:numPr>
+          <w:ilvl w:val="0"/>
+          <w:numId w:val="1"/>
+        </w:numPr>
+        <w:ind w:left="1440" w:hanging="360"/>
+        <w:rPr/>
+      </w:pPr>
+      <w:r>
+        <w:rPr>
+          <w:rtl w:val="0"/>
+        </w:rPr>
+        <w:t xml:space="preserve">Quando o Supervisor der baixa no pedido  o sistema atualiza os produtos do estoque </w:t>
       </w:r>
     </w:p>
     <w:p>
@@ -280,14 +321,8 @@
     </w:p>
     <w:p>
       <w:pPr>
-        <w:spacing w:line="240" w:lineRule="auto"/>
-        <w:ind w:left="1440" w:firstLine="0"/>
-        <w:jc w:val="both"/>
-        <w:rPr>
-          <w:b w:val="1"/>
-          <w:sz w:val="24"/>
-          <w:szCs w:val="24"/>
-        </w:rPr>
+        <w:ind w:left="0" w:firstLine="0"/>
+        <w:rPr/>
       </w:pPr>
       <w:r>
         <w:rPr>
@@ -347,6 +382,22 @@
           <w:numId w:val="1"/>
         </w:numPr>
         <w:ind w:left="1440" w:hanging="360"/>
+        <w:rPr/>
+      </w:pPr>
+      <w:r>
+        <w:rPr>
+          <w:rtl w:val="0"/>
+        </w:rPr>
+        <w:t xml:space="preserve">Quando o pedido é confirmado o sistema calcula os produtos que serão utilizados para fazer o pedido usando a tabela ingredientes por prato e atualiza os produtos do estoque.</w:t>
+      </w:r>
+    </w:p>
+    <w:p>
+      <w:pPr>
+        <w:numPr>
+          <w:ilvl w:val="0"/>
+          <w:numId w:val="1"/>
+        </w:numPr>
+        <w:ind w:left="1440" w:hanging="360"/>
       </w:pPr>
       <w:r>
         <w:rPr>
@@ -424,6 +475,36 @@
           <w:rtl w:val="0"/>
         </w:rPr>
         <w:t xml:space="preserve">O menu será apresentado por QR code e pode ser acessado individualmente por todos os clientes assim que chegam no Restobar Degraus.</w:t>
+      </w:r>
+    </w:p>
+    <w:p>
+      <w:pPr>
+        <w:numPr>
+          <w:ilvl w:val="0"/>
+          <w:numId w:val="4"/>
+        </w:numPr>
+        <w:spacing w:line="240" w:lineRule="auto"/>
+        <w:ind w:left="1440" w:hanging="360"/>
+        <w:jc w:val="both"/>
+        <w:rPr/>
+      </w:pPr>
+      <w:r>
+        <w:rPr>
+          <w:rtl w:val="0"/>
+        </w:rPr>
+        <w:t xml:space="preserve">O sistema consome da tabela de </w:t>
+      </w:r>
+      <w:r>
+        <w:rPr>
+          <w:rtl w:val="0"/>
+        </w:rPr>
+        <w:t xml:space="preserve">ItemDoMenu</w:t>
+      </w:r>
+      <w:r>
+        <w:rPr>
+          <w:rtl w:val="0"/>
+        </w:rPr>
+        <w:t xml:space="preserve"> para expor todos os itens do cardápio. </w:t>
       </w:r>
       <w:r>
         <w:rPr>

</xml_diff>